<commit_message>
quick fix and added pdf version of final plan
</commit_message>
<xml_diff>
--- a/PROJECT-PLAN/project planning document.docx
+++ b/PROJECT-PLAN/project planning document.docx
@@ -10,6 +10,7 @@
           <w:docPartUnique/>
         </w:docPartObj>
       </w:sdtPr>
+      <w:sdtEndPr/>
       <w:sdtContent>
         <w:p>
           <w:r>
@@ -377,6 +378,7 @@
                                   <w:dataBinding w:prefixMappings="xmlns:ns0='http://schemas.microsoft.com/office/2006/coverPageProps' " w:xpath="/ns0:CoverPageProperties[1]/ns0:Abstract[1]" w:storeItemID="{55AF091B-3C7A-41E3-B477-F2FDAA23CFDA}"/>
                                   <w:text w:multiLine="1"/>
                                 </w:sdtPr>
+                                <w:sdtEndPr/>
                                 <w:sdtContent>
                                   <w:p>
                                     <w:pPr>
@@ -635,6 +637,7 @@
                                   <w:dataBinding w:prefixMappings="xmlns:ns0='http://purl.org/dc/elements/1.1/' xmlns:ns1='http://schemas.openxmlformats.org/package/2006/metadata/core-properties' " w:xpath="/ns1:coreProperties[1]/ns0:subject[1]" w:storeItemID="{6C3C8BC8-F283-45AE-878A-BAB7291924A1}"/>
                                   <w:text/>
                                 </w:sdtPr>
+                                <w:sdtEndPr/>
                                 <w:sdtContent>
                                   <w:p>
                                     <w:pPr>
@@ -805,6 +808,7 @@
       <w:sdtPr>
         <w:rPr>
           <w:rFonts w:asciiTheme="minorHAnsi" w:eastAsiaTheme="minorHAnsi" w:hAnsiTheme="minorHAnsi" w:cstheme="minorBidi"/>
+          <w:b w:val="0"/>
           <w:color w:val="auto"/>
           <w:sz w:val="22"/>
           <w:szCs w:val="22"/>
@@ -856,7 +860,7 @@
           <w:r>
             <w:fldChar w:fldCharType="separate"/>
           </w:r>
-          <w:hyperlink w:anchor="_Toc457925782" w:history="1">
+          <w:hyperlink w:anchor="_Toc457927205" w:history="1">
             <w:r>
               <w:rPr>
                 <w:rStyle w:val="Hyperlink"/>
@@ -883,7 +887,7 @@
                 <w:noProof/>
                 <w:webHidden/>
               </w:rPr>
-              <w:instrText xml:space="preserve"> PAGEREF _Toc457925782 \h </w:instrText>
+              <w:instrText xml:space="preserve"> PAGEREF _Toc457927205 \h </w:instrText>
             </w:r>
             <w:r>
               <w:rPr>
@@ -926,7 +930,7 @@
               <w:lang w:eastAsia="en-NZ"/>
             </w:rPr>
           </w:pPr>
-          <w:hyperlink w:anchor="_Toc457925783" w:history="1">
+          <w:hyperlink w:anchor="_Toc457927206" w:history="1">
             <w:r>
               <w:rPr>
                 <w:rStyle w:val="Hyperlink"/>
@@ -953,7 +957,7 @@
                 <w:noProof/>
                 <w:webHidden/>
               </w:rPr>
-              <w:instrText xml:space="preserve"> PAGEREF _Toc457925783 \h </w:instrText>
+              <w:instrText xml:space="preserve"> PAGEREF _Toc457927206 \h </w:instrText>
             </w:r>
             <w:r>
               <w:rPr>
@@ -997,7 +1001,7 @@
               <w:lang w:eastAsia="en-NZ"/>
             </w:rPr>
           </w:pPr>
-          <w:hyperlink w:anchor="_Toc457925784" w:history="1">
+          <w:hyperlink w:anchor="_Toc457927207" w:history="1">
             <w:r>
               <w:rPr>
                 <w:rStyle w:val="Hyperlink"/>
@@ -1039,7 +1043,7 @@
                 <w:noProof/>
                 <w:webHidden/>
               </w:rPr>
-              <w:instrText xml:space="preserve"> PAGEREF _Toc457925784 \h </w:instrText>
+              <w:instrText xml:space="preserve"> PAGEREF _Toc457927207 \h </w:instrText>
             </w:r>
             <w:r>
               <w:rPr>
@@ -1083,7 +1087,7 @@
               <w:lang w:eastAsia="en-NZ"/>
             </w:rPr>
           </w:pPr>
-          <w:hyperlink w:anchor="_Toc457925785" w:history="1">
+          <w:hyperlink w:anchor="_Toc457927208" w:history="1">
             <w:r>
               <w:rPr>
                 <w:rStyle w:val="Hyperlink"/>
@@ -1125,7 +1129,7 @@
                 <w:noProof/>
                 <w:webHidden/>
               </w:rPr>
-              <w:instrText xml:space="preserve"> PAGEREF _Toc457925785 \h </w:instrText>
+              <w:instrText xml:space="preserve"> PAGEREF _Toc457927208 \h </w:instrText>
             </w:r>
             <w:r>
               <w:rPr>
@@ -1169,7 +1173,7 @@
               <w:lang w:eastAsia="en-NZ"/>
             </w:rPr>
           </w:pPr>
-          <w:hyperlink w:anchor="_Toc457925786" w:history="1">
+          <w:hyperlink w:anchor="_Toc457927209" w:history="1">
             <w:r>
               <w:rPr>
                 <w:rStyle w:val="Hyperlink"/>
@@ -1211,7 +1215,7 @@
                 <w:noProof/>
                 <w:webHidden/>
               </w:rPr>
-              <w:instrText xml:space="preserve"> PAGEREF _Toc457925786 \h </w:instrText>
+              <w:instrText xml:space="preserve"> PAGEREF _Toc457927209 \h </w:instrText>
             </w:r>
             <w:r>
               <w:rPr>
@@ -1255,7 +1259,7 @@
               <w:lang w:eastAsia="en-NZ"/>
             </w:rPr>
           </w:pPr>
-          <w:hyperlink w:anchor="_Toc457925787" w:history="1">
+          <w:hyperlink w:anchor="_Toc457927210" w:history="1">
             <w:r>
               <w:rPr>
                 <w:rStyle w:val="Hyperlink"/>
@@ -1297,7 +1301,7 @@
                 <w:noProof/>
                 <w:webHidden/>
               </w:rPr>
-              <w:instrText xml:space="preserve"> PAGEREF _Toc457925787 \h </w:instrText>
+              <w:instrText xml:space="preserve"> PAGEREF _Toc457927210 \h </w:instrText>
             </w:r>
             <w:r>
               <w:rPr>
@@ -1341,7 +1345,7 @@
               <w:lang w:eastAsia="en-NZ"/>
             </w:rPr>
           </w:pPr>
-          <w:hyperlink w:anchor="_Toc457925788" w:history="1">
+          <w:hyperlink w:anchor="_Toc457927211" w:history="1">
             <w:r>
               <w:rPr>
                 <w:rStyle w:val="Hyperlink"/>
@@ -1383,7 +1387,7 @@
                 <w:noProof/>
                 <w:webHidden/>
               </w:rPr>
-              <w:instrText xml:space="preserve"> PAGEREF _Toc457925788 \h </w:instrText>
+              <w:instrText xml:space="preserve"> PAGEREF _Toc457927211 \h </w:instrText>
             </w:r>
             <w:r>
               <w:rPr>
@@ -1427,7 +1431,7 @@
               <w:lang w:eastAsia="en-NZ"/>
             </w:rPr>
           </w:pPr>
-          <w:hyperlink w:anchor="_Toc457925789" w:history="1">
+          <w:hyperlink w:anchor="_Toc457927212" w:history="1">
             <w:r>
               <w:rPr>
                 <w:rStyle w:val="Hyperlink"/>
@@ -1469,7 +1473,7 @@
                 <w:noProof/>
                 <w:webHidden/>
               </w:rPr>
-              <w:instrText xml:space="preserve"> PAGEREF _Toc457925789 \h </w:instrText>
+              <w:instrText xml:space="preserve"> PAGEREF _Toc457927212 \h </w:instrText>
             </w:r>
             <w:r>
               <w:rPr>
@@ -1513,7 +1517,7 @@
               <w:lang w:eastAsia="en-NZ"/>
             </w:rPr>
           </w:pPr>
-          <w:hyperlink w:anchor="_Toc457925790" w:history="1">
+          <w:hyperlink w:anchor="_Toc457927213" w:history="1">
             <w:r>
               <w:rPr>
                 <w:rStyle w:val="Hyperlink"/>
@@ -1555,7 +1559,7 @@
                 <w:noProof/>
                 <w:webHidden/>
               </w:rPr>
-              <w:instrText xml:space="preserve"> PAGEREF _Toc457925790 \h </w:instrText>
+              <w:instrText xml:space="preserve"> PAGEREF _Toc457927213 \h </w:instrText>
             </w:r>
             <w:r>
               <w:rPr>
@@ -1599,7 +1603,7 @@
               <w:lang w:eastAsia="en-NZ"/>
             </w:rPr>
           </w:pPr>
-          <w:hyperlink w:anchor="_Toc457925791" w:history="1">
+          <w:hyperlink w:anchor="_Toc457927214" w:history="1">
             <w:r>
               <w:rPr>
                 <w:rStyle w:val="Hyperlink"/>
@@ -1641,7 +1645,7 @@
                 <w:noProof/>
                 <w:webHidden/>
               </w:rPr>
-              <w:instrText xml:space="preserve"> PAGEREF _Toc457925791 \h </w:instrText>
+              <w:instrText xml:space="preserve"> PAGEREF _Toc457927214 \h </w:instrText>
             </w:r>
             <w:r>
               <w:rPr>
@@ -1685,7 +1689,7 @@
               <w:lang w:eastAsia="en-NZ"/>
             </w:rPr>
           </w:pPr>
-          <w:hyperlink w:anchor="_Toc457925792" w:history="1">
+          <w:hyperlink w:anchor="_Toc457927215" w:history="1">
             <w:r>
               <w:rPr>
                 <w:rStyle w:val="Hyperlink"/>
@@ -1727,7 +1731,7 @@
                 <w:noProof/>
                 <w:webHidden/>
               </w:rPr>
-              <w:instrText xml:space="preserve"> PAGEREF _Toc457925792 \h </w:instrText>
+              <w:instrText xml:space="preserve"> PAGEREF _Toc457927215 \h </w:instrText>
             </w:r>
             <w:r>
               <w:rPr>
@@ -1771,7 +1775,7 @@
               <w:lang w:eastAsia="en-NZ"/>
             </w:rPr>
           </w:pPr>
-          <w:hyperlink w:anchor="_Toc457925793" w:history="1">
+          <w:hyperlink w:anchor="_Toc457927216" w:history="1">
             <w:r>
               <w:rPr>
                 <w:rStyle w:val="Hyperlink"/>
@@ -1813,7 +1817,7 @@
                 <w:noProof/>
                 <w:webHidden/>
               </w:rPr>
-              <w:instrText xml:space="preserve"> PAGEREF _Toc457925793 \h </w:instrText>
+              <w:instrText xml:space="preserve"> PAGEREF _Toc457927216 \h </w:instrText>
             </w:r>
             <w:r>
               <w:rPr>
@@ -1857,7 +1861,7 @@
               <w:lang w:eastAsia="en-NZ"/>
             </w:rPr>
           </w:pPr>
-          <w:hyperlink w:anchor="_Toc457925794" w:history="1">
+          <w:hyperlink w:anchor="_Toc457927217" w:history="1">
             <w:r>
               <w:rPr>
                 <w:rStyle w:val="Hyperlink"/>
@@ -1899,7 +1903,7 @@
                 <w:noProof/>
                 <w:webHidden/>
               </w:rPr>
-              <w:instrText xml:space="preserve"> PAGEREF _Toc457925794 \h </w:instrText>
+              <w:instrText xml:space="preserve"> PAGEREF _Toc457927217 \h </w:instrText>
             </w:r>
             <w:r>
               <w:rPr>
@@ -1943,7 +1947,7 @@
               <w:lang w:eastAsia="en-NZ"/>
             </w:rPr>
           </w:pPr>
-          <w:hyperlink w:anchor="_Toc457925795" w:history="1">
+          <w:hyperlink w:anchor="_Toc457927218" w:history="1">
             <w:r>
               <w:rPr>
                 <w:rStyle w:val="Hyperlink"/>
@@ -1985,7 +1989,7 @@
                 <w:noProof/>
                 <w:webHidden/>
               </w:rPr>
-              <w:instrText xml:space="preserve"> PAGEREF _Toc457925795 \h </w:instrText>
+              <w:instrText xml:space="preserve"> PAGEREF _Toc457927218 \h </w:instrText>
             </w:r>
             <w:r>
               <w:rPr>
@@ -2029,7 +2033,7 @@
               <w:lang w:eastAsia="en-NZ"/>
             </w:rPr>
           </w:pPr>
-          <w:hyperlink w:anchor="_Toc457925796" w:history="1">
+          <w:hyperlink w:anchor="_Toc457927219" w:history="1">
             <w:r>
               <w:rPr>
                 <w:rStyle w:val="Hyperlink"/>
@@ -2071,7 +2075,7 @@
                 <w:noProof/>
                 <w:webHidden/>
               </w:rPr>
-              <w:instrText xml:space="preserve"> PAGEREF _Toc457925796 \h </w:instrText>
+              <w:instrText xml:space="preserve"> PAGEREF _Toc457927219 \h </w:instrText>
             </w:r>
             <w:r>
               <w:rPr>
@@ -2115,7 +2119,7 @@
               <w:lang w:eastAsia="en-NZ"/>
             </w:rPr>
           </w:pPr>
-          <w:hyperlink w:anchor="_Toc457925797" w:history="1">
+          <w:hyperlink w:anchor="_Toc457927220" w:history="1">
             <w:r>
               <w:rPr>
                 <w:rStyle w:val="Hyperlink"/>
@@ -2157,7 +2161,7 @@
                 <w:noProof/>
                 <w:webHidden/>
               </w:rPr>
-              <w:instrText xml:space="preserve"> PAGEREF _Toc457925797 \h </w:instrText>
+              <w:instrText xml:space="preserve"> PAGEREF _Toc457927220 \h </w:instrText>
             </w:r>
             <w:r>
               <w:rPr>
@@ -2201,7 +2205,7 @@
               <w:lang w:eastAsia="en-NZ"/>
             </w:rPr>
           </w:pPr>
-          <w:hyperlink w:anchor="_Toc457925798" w:history="1">
+          <w:hyperlink w:anchor="_Toc457927221" w:history="1">
             <w:r>
               <w:rPr>
                 <w:rStyle w:val="Hyperlink"/>
@@ -2243,7 +2247,7 @@
                 <w:noProof/>
                 <w:webHidden/>
               </w:rPr>
-              <w:instrText xml:space="preserve"> PAGEREF _Toc457925798 \h </w:instrText>
+              <w:instrText xml:space="preserve"> PAGEREF _Toc457927221 \h </w:instrText>
             </w:r>
             <w:r>
               <w:rPr>
@@ -2287,7 +2291,7 @@
               <w:lang w:eastAsia="en-NZ"/>
             </w:rPr>
           </w:pPr>
-          <w:hyperlink w:anchor="_Toc457925799" w:history="1">
+          <w:hyperlink w:anchor="_Toc457927222" w:history="1">
             <w:r>
               <w:rPr>
                 <w:rStyle w:val="Hyperlink"/>
@@ -2329,7 +2333,7 @@
                 <w:noProof/>
                 <w:webHidden/>
               </w:rPr>
-              <w:instrText xml:space="preserve"> PAGEREF _Toc457925799 \h </w:instrText>
+              <w:instrText xml:space="preserve"> PAGEREF _Toc457927222 \h </w:instrText>
             </w:r>
             <w:r>
               <w:rPr>
@@ -2373,7 +2377,7 @@
               <w:lang w:eastAsia="en-NZ"/>
             </w:rPr>
           </w:pPr>
-          <w:hyperlink w:anchor="_Toc457925800" w:history="1">
+          <w:hyperlink w:anchor="_Toc457927223" w:history="1">
             <w:r>
               <w:rPr>
                 <w:rStyle w:val="Hyperlink"/>
@@ -2415,7 +2419,7 @@
                 <w:noProof/>
                 <w:webHidden/>
               </w:rPr>
-              <w:instrText xml:space="preserve"> PAGEREF _Toc457925800 \h </w:instrText>
+              <w:instrText xml:space="preserve"> PAGEREF _Toc457927223 \h </w:instrText>
             </w:r>
             <w:r>
               <w:rPr>
@@ -2459,7 +2463,7 @@
               <w:lang w:eastAsia="en-NZ"/>
             </w:rPr>
           </w:pPr>
-          <w:hyperlink w:anchor="_Toc457925801" w:history="1">
+          <w:hyperlink w:anchor="_Toc457927224" w:history="1">
             <w:r>
               <w:rPr>
                 <w:rStyle w:val="Hyperlink"/>
@@ -2501,7 +2505,7 @@
                 <w:noProof/>
                 <w:webHidden/>
               </w:rPr>
-              <w:instrText xml:space="preserve"> PAGEREF _Toc457925801 \h </w:instrText>
+              <w:instrText xml:space="preserve"> PAGEREF _Toc457927224 \h </w:instrText>
             </w:r>
             <w:r>
               <w:rPr>
@@ -2545,7 +2549,7 @@
               <w:lang w:eastAsia="en-NZ"/>
             </w:rPr>
           </w:pPr>
-          <w:hyperlink w:anchor="_Toc457925802" w:history="1">
+          <w:hyperlink w:anchor="_Toc457927225" w:history="1">
             <w:r>
               <w:rPr>
                 <w:rStyle w:val="Hyperlink"/>
@@ -2587,7 +2591,7 @@
                 <w:noProof/>
                 <w:webHidden/>
               </w:rPr>
-              <w:instrText xml:space="preserve"> PAGEREF _Toc457925802 \h </w:instrText>
+              <w:instrText xml:space="preserve"> PAGEREF _Toc457927225 \h </w:instrText>
             </w:r>
             <w:r>
               <w:rPr>
@@ -2631,7 +2635,7 @@
               <w:lang w:eastAsia="en-NZ"/>
             </w:rPr>
           </w:pPr>
-          <w:hyperlink w:anchor="_Toc457925803" w:history="1">
+          <w:hyperlink w:anchor="_Toc457927226" w:history="1">
             <w:r>
               <w:rPr>
                 <w:rStyle w:val="Hyperlink"/>
@@ -2673,7 +2677,7 @@
                 <w:noProof/>
                 <w:webHidden/>
               </w:rPr>
-              <w:instrText xml:space="preserve"> PAGEREF _Toc457925803 \h </w:instrText>
+              <w:instrText xml:space="preserve"> PAGEREF _Toc457927226 \h </w:instrText>
             </w:r>
             <w:r>
               <w:rPr>
@@ -2717,7 +2721,7 @@
               <w:lang w:eastAsia="en-NZ"/>
             </w:rPr>
           </w:pPr>
-          <w:hyperlink w:anchor="_Toc457925804" w:history="1">
+          <w:hyperlink w:anchor="_Toc457927227" w:history="1">
             <w:r>
               <w:rPr>
                 <w:rStyle w:val="Hyperlink"/>
@@ -2759,7 +2763,7 @@
                 <w:noProof/>
                 <w:webHidden/>
               </w:rPr>
-              <w:instrText xml:space="preserve"> PAGEREF _Toc457925804 \h </w:instrText>
+              <w:instrText xml:space="preserve"> PAGEREF _Toc457927227 \h </w:instrText>
             </w:r>
             <w:r>
               <w:rPr>
@@ -2803,7 +2807,7 @@
               <w:lang w:eastAsia="en-NZ"/>
             </w:rPr>
           </w:pPr>
-          <w:hyperlink w:anchor="_Toc457925805" w:history="1">
+          <w:hyperlink w:anchor="_Toc457927228" w:history="1">
             <w:r>
               <w:rPr>
                 <w:rStyle w:val="Hyperlink"/>
@@ -2845,7 +2849,7 @@
                 <w:noProof/>
                 <w:webHidden/>
               </w:rPr>
-              <w:instrText xml:space="preserve"> PAGEREF _Toc457925805 \h </w:instrText>
+              <w:instrText xml:space="preserve"> PAGEREF _Toc457927228 \h </w:instrText>
             </w:r>
             <w:r>
               <w:rPr>
@@ -2889,7 +2893,7 @@
               <w:lang w:eastAsia="en-NZ"/>
             </w:rPr>
           </w:pPr>
-          <w:hyperlink w:anchor="_Toc457925806" w:history="1">
+          <w:hyperlink w:anchor="_Toc457927229" w:history="1">
             <w:r>
               <w:rPr>
                 <w:rStyle w:val="Hyperlink"/>
@@ -2931,7 +2935,7 @@
                 <w:noProof/>
                 <w:webHidden/>
               </w:rPr>
-              <w:instrText xml:space="preserve"> PAGEREF _Toc457925806 \h </w:instrText>
+              <w:instrText xml:space="preserve"> PAGEREF _Toc457927229 \h </w:instrText>
             </w:r>
             <w:r>
               <w:rPr>
@@ -2975,7 +2979,7 @@
               <w:lang w:eastAsia="en-NZ"/>
             </w:rPr>
           </w:pPr>
-          <w:hyperlink w:anchor="_Toc457925807" w:history="1">
+          <w:hyperlink w:anchor="_Toc457927230" w:history="1">
             <w:r>
               <w:rPr>
                 <w:rStyle w:val="Hyperlink"/>
@@ -3017,7 +3021,7 @@
                 <w:noProof/>
                 <w:webHidden/>
               </w:rPr>
-              <w:instrText xml:space="preserve"> PAGEREF _Toc457925807 \h </w:instrText>
+              <w:instrText xml:space="preserve"> PAGEREF _Toc457927230 \h </w:instrText>
             </w:r>
             <w:r>
               <w:rPr>
@@ -3061,7 +3065,7 @@
               <w:lang w:eastAsia="en-NZ"/>
             </w:rPr>
           </w:pPr>
-          <w:hyperlink w:anchor="_Toc457925808" w:history="1">
+          <w:hyperlink w:anchor="_Toc457927231" w:history="1">
             <w:r>
               <w:rPr>
                 <w:rStyle w:val="Hyperlink"/>
@@ -3103,7 +3107,7 @@
                 <w:noProof/>
                 <w:webHidden/>
               </w:rPr>
-              <w:instrText xml:space="preserve"> PAGEREF _Toc457925808 \h </w:instrText>
+              <w:instrText xml:space="preserve"> PAGEREF _Toc457927231 \h </w:instrText>
             </w:r>
             <w:r>
               <w:rPr>
@@ -3147,7 +3151,7 @@
               <w:lang w:eastAsia="en-NZ"/>
             </w:rPr>
           </w:pPr>
-          <w:hyperlink w:anchor="_Toc457925809" w:history="1">
+          <w:hyperlink w:anchor="_Toc457927232" w:history="1">
             <w:r>
               <w:rPr>
                 <w:rStyle w:val="Hyperlink"/>
@@ -3189,7 +3193,7 @@
                 <w:noProof/>
                 <w:webHidden/>
               </w:rPr>
-              <w:instrText xml:space="preserve"> PAGEREF _Toc457925809 \h </w:instrText>
+              <w:instrText xml:space="preserve"> PAGEREF _Toc457927232 \h </w:instrText>
             </w:r>
             <w:r>
               <w:rPr>
@@ -3233,7 +3237,7 @@
               <w:lang w:eastAsia="en-NZ"/>
             </w:rPr>
           </w:pPr>
-          <w:hyperlink w:anchor="_Toc457925810" w:history="1">
+          <w:hyperlink w:anchor="_Toc457927233" w:history="1">
             <w:r>
               <w:rPr>
                 <w:rStyle w:val="Hyperlink"/>
@@ -3275,7 +3279,7 @@
                 <w:noProof/>
                 <w:webHidden/>
               </w:rPr>
-              <w:instrText xml:space="preserve"> PAGEREF _Toc457925810 \h </w:instrText>
+              <w:instrText xml:space="preserve"> PAGEREF _Toc457927233 \h </w:instrText>
             </w:r>
             <w:r>
               <w:rPr>
@@ -3318,7 +3322,7 @@
               <w:lang w:eastAsia="en-NZ"/>
             </w:rPr>
           </w:pPr>
-          <w:hyperlink w:anchor="_Toc457925811" w:history="1">
+          <w:hyperlink w:anchor="_Toc457927234" w:history="1">
             <w:r>
               <w:rPr>
                 <w:rStyle w:val="Hyperlink"/>
@@ -3345,7 +3349,7 @@
                 <w:noProof/>
                 <w:webHidden/>
               </w:rPr>
-              <w:instrText xml:space="preserve"> PAGEREF _Toc457925811 \h </w:instrText>
+              <w:instrText xml:space="preserve"> PAGEREF _Toc457927234 \h </w:instrText>
             </w:r>
             <w:r>
               <w:rPr>
@@ -3388,13 +3392,13 @@
               <w:lang w:eastAsia="en-NZ"/>
             </w:rPr>
           </w:pPr>
-          <w:hyperlink w:anchor="_Toc457925812" w:history="1">
+          <w:hyperlink w:anchor="_Toc457927235" w:history="1">
             <w:r>
               <w:rPr>
                 <w:rStyle w:val="Hyperlink"/>
                 <w:noProof/>
               </w:rPr>
-              <w:t>Project Network – Critical path</w:t>
+              <w:t>Critical path</w:t>
             </w:r>
             <w:r>
               <w:rPr>
@@ -3415,7 +3419,7 @@
                 <w:noProof/>
                 <w:webHidden/>
               </w:rPr>
-              <w:instrText xml:space="preserve"> PAGEREF _Toc457925812 \h </w:instrText>
+              <w:instrText xml:space="preserve"> PAGEREF _Toc457927235 \h </w:instrText>
             </w:r>
             <w:r>
               <w:rPr>
@@ -3436,6 +3440,216 @@
                 <w:webHidden/>
               </w:rPr>
               <w:t>8</w:t>
+            </w:r>
+            <w:r>
+              <w:rPr>
+                <w:noProof/>
+                <w:webHidden/>
+              </w:rPr>
+              <w:fldChar w:fldCharType="end"/>
+            </w:r>
+          </w:hyperlink>
+        </w:p>
+        <w:p>
+          <w:pPr>
+            <w:pStyle w:val="TOC2"/>
+            <w:tabs>
+              <w:tab w:val="right" w:leader="dot" w:pos="9016"/>
+            </w:tabs>
+            <w:rPr>
+              <w:rFonts w:eastAsiaTheme="minorEastAsia"/>
+              <w:noProof/>
+              <w:lang w:eastAsia="en-NZ"/>
+            </w:rPr>
+          </w:pPr>
+          <w:hyperlink w:anchor="_Toc457927236" w:history="1">
+            <w:r>
+              <w:rPr>
+                <w:rStyle w:val="Hyperlink"/>
+                <w:noProof/>
+              </w:rPr>
+              <w:t>Project Network critical path</w:t>
+            </w:r>
+            <w:r>
+              <w:rPr>
+                <w:noProof/>
+                <w:webHidden/>
+              </w:rPr>
+              <w:tab/>
+            </w:r>
+            <w:r>
+              <w:rPr>
+                <w:noProof/>
+                <w:webHidden/>
+              </w:rPr>
+              <w:fldChar w:fldCharType="begin"/>
+            </w:r>
+            <w:r>
+              <w:rPr>
+                <w:noProof/>
+                <w:webHidden/>
+              </w:rPr>
+              <w:instrText xml:space="preserve"> PAGEREF _Toc457927236 \h </w:instrText>
+            </w:r>
+            <w:r>
+              <w:rPr>
+                <w:noProof/>
+                <w:webHidden/>
+              </w:rPr>
+            </w:r>
+            <w:r>
+              <w:rPr>
+                <w:noProof/>
+                <w:webHidden/>
+              </w:rPr>
+              <w:fldChar w:fldCharType="separate"/>
+            </w:r>
+            <w:r>
+              <w:rPr>
+                <w:noProof/>
+                <w:webHidden/>
+              </w:rPr>
+              <w:t>8</w:t>
+            </w:r>
+            <w:r>
+              <w:rPr>
+                <w:noProof/>
+                <w:webHidden/>
+              </w:rPr>
+              <w:fldChar w:fldCharType="end"/>
+            </w:r>
+          </w:hyperlink>
+        </w:p>
+        <w:p>
+          <w:pPr>
+            <w:pStyle w:val="TOC2"/>
+            <w:tabs>
+              <w:tab w:val="right" w:leader="dot" w:pos="9016"/>
+            </w:tabs>
+            <w:rPr>
+              <w:rFonts w:eastAsiaTheme="minorEastAsia"/>
+              <w:noProof/>
+              <w:lang w:eastAsia="en-NZ"/>
+            </w:rPr>
+          </w:pPr>
+          <w:hyperlink w:anchor="_Toc457927237" w:history="1">
+            <w:r>
+              <w:rPr>
+                <w:rStyle w:val="Hyperlink"/>
+                <w:noProof/>
+              </w:rPr>
+              <w:t>Longest path assessment</w:t>
+            </w:r>
+            <w:r>
+              <w:rPr>
+                <w:noProof/>
+                <w:webHidden/>
+              </w:rPr>
+              <w:tab/>
+            </w:r>
+            <w:r>
+              <w:rPr>
+                <w:noProof/>
+                <w:webHidden/>
+              </w:rPr>
+              <w:fldChar w:fldCharType="begin"/>
+            </w:r>
+            <w:r>
+              <w:rPr>
+                <w:noProof/>
+                <w:webHidden/>
+              </w:rPr>
+              <w:instrText xml:space="preserve"> PAGEREF _Toc457927237 \h </w:instrText>
+            </w:r>
+            <w:r>
+              <w:rPr>
+                <w:noProof/>
+                <w:webHidden/>
+              </w:rPr>
+            </w:r>
+            <w:r>
+              <w:rPr>
+                <w:noProof/>
+                <w:webHidden/>
+              </w:rPr>
+              <w:fldChar w:fldCharType="separate"/>
+            </w:r>
+            <w:r>
+              <w:rPr>
+                <w:noProof/>
+                <w:webHidden/>
+              </w:rPr>
+              <w:t>9</w:t>
+            </w:r>
+            <w:r>
+              <w:rPr>
+                <w:noProof/>
+                <w:webHidden/>
+              </w:rPr>
+              <w:fldChar w:fldCharType="end"/>
+            </w:r>
+          </w:hyperlink>
+        </w:p>
+        <w:p>
+          <w:pPr>
+            <w:pStyle w:val="TOC2"/>
+            <w:tabs>
+              <w:tab w:val="right" w:leader="dot" w:pos="9016"/>
+            </w:tabs>
+            <w:rPr>
+              <w:rFonts w:eastAsiaTheme="minorEastAsia"/>
+              <w:noProof/>
+              <w:lang w:eastAsia="en-NZ"/>
+            </w:rPr>
+          </w:pPr>
+          <w:hyperlink w:anchor="_Toc457927238" w:history="1">
+            <w:r>
+              <w:rPr>
+                <w:rStyle w:val="Hyperlink"/>
+                <w:noProof/>
+              </w:rPr>
+              <w:t>Working</w:t>
+            </w:r>
+            <w:r>
+              <w:rPr>
+                <w:noProof/>
+                <w:webHidden/>
+              </w:rPr>
+              <w:tab/>
+            </w:r>
+            <w:r>
+              <w:rPr>
+                <w:noProof/>
+                <w:webHidden/>
+              </w:rPr>
+              <w:fldChar w:fldCharType="begin"/>
+            </w:r>
+            <w:r>
+              <w:rPr>
+                <w:noProof/>
+                <w:webHidden/>
+              </w:rPr>
+              <w:instrText xml:space="preserve"> PAGEREF _Toc457927238 \h </w:instrText>
+            </w:r>
+            <w:r>
+              <w:rPr>
+                <w:noProof/>
+                <w:webHidden/>
+              </w:rPr>
+            </w:r>
+            <w:r>
+              <w:rPr>
+                <w:noProof/>
+                <w:webHidden/>
+              </w:rPr>
+              <w:fldChar w:fldCharType="separate"/>
+            </w:r>
+            <w:r>
+              <w:rPr>
+                <w:noProof/>
+                <w:webHidden/>
+              </w:rPr>
+              <w:t>9</w:t>
             </w:r>
             <w:r>
               <w:rPr>
@@ -3458,13 +3672,13 @@
               <w:lang w:eastAsia="en-NZ"/>
             </w:rPr>
           </w:pPr>
-          <w:hyperlink w:anchor="_Toc457925813" w:history="1">
+          <w:hyperlink w:anchor="_Toc457927239" w:history="1">
             <w:r>
               <w:rPr>
                 <w:rStyle w:val="Hyperlink"/>
                 <w:noProof/>
               </w:rPr>
-              <w:t>Critical Path</w:t>
+              <w:t>Gantt Chart</w:t>
             </w:r>
             <w:r>
               <w:rPr>
@@ -3485,7 +3699,7 @@
                 <w:noProof/>
                 <w:webHidden/>
               </w:rPr>
-              <w:instrText xml:space="preserve"> PAGEREF _Toc457925813 \h </w:instrText>
+              <w:instrText xml:space="preserve"> PAGEREF _Toc457927239 \h </w:instrText>
             </w:r>
             <w:r>
               <w:rPr>
@@ -3505,7 +3719,7 @@
                 <w:noProof/>
                 <w:webHidden/>
               </w:rPr>
-              <w:t>9</w:t>
+              <w:t>10</w:t>
             </w:r>
             <w:r>
               <w:rPr>
@@ -3518,145 +3732,17 @@
         </w:p>
         <w:p>
           <w:pPr>
-            <w:pStyle w:val="TOC2"/>
-            <w:tabs>
-              <w:tab w:val="right" w:leader="dot" w:pos="9016"/>
-            </w:tabs>
-            <w:rPr>
-              <w:rFonts w:eastAsiaTheme="minorEastAsia"/>
-              <w:noProof/>
-              <w:lang w:eastAsia="en-NZ"/>
-            </w:rPr>
+            <w:sectPr>
+              <w:footerReference w:type="default" r:id="rId11"/>
+              <w:footerReference w:type="first" r:id="rId12"/>
+              <w:pgSz w:w="11906" w:h="16838" w:code="9"/>
+              <w:pgMar w:top="1440" w:right="1440" w:bottom="1440" w:left="1440" w:header="708" w:footer="737" w:gutter="0"/>
+              <w:pgNumType w:start="0"/>
+              <w:cols w:space="708"/>
+              <w:titlePg/>
+              <w:docGrid w:linePitch="360"/>
+            </w:sectPr>
           </w:pPr>
-          <w:hyperlink w:anchor="_Toc457925814" w:history="1">
-            <w:r>
-              <w:rPr>
-                <w:rStyle w:val="Hyperlink"/>
-                <w:noProof/>
-              </w:rPr>
-              <w:t>Longest path</w:t>
-            </w:r>
-            <w:r>
-              <w:rPr>
-                <w:noProof/>
-                <w:webHidden/>
-              </w:rPr>
-              <w:tab/>
-            </w:r>
-            <w:r>
-              <w:rPr>
-                <w:noProof/>
-                <w:webHidden/>
-              </w:rPr>
-              <w:fldChar w:fldCharType="begin"/>
-            </w:r>
-            <w:r>
-              <w:rPr>
-                <w:noProof/>
-                <w:webHidden/>
-              </w:rPr>
-              <w:instrText xml:space="preserve"> PAGEREF _Toc457925814 \h </w:instrText>
-            </w:r>
-            <w:r>
-              <w:rPr>
-                <w:noProof/>
-                <w:webHidden/>
-              </w:rPr>
-            </w:r>
-            <w:r>
-              <w:rPr>
-                <w:noProof/>
-                <w:webHidden/>
-              </w:rPr>
-              <w:fldChar w:fldCharType="separate"/>
-            </w:r>
-            <w:r>
-              <w:rPr>
-                <w:noProof/>
-                <w:webHidden/>
-              </w:rPr>
-              <w:t>9</w:t>
-            </w:r>
-            <w:r>
-              <w:rPr>
-                <w:noProof/>
-                <w:webHidden/>
-              </w:rPr>
-              <w:fldChar w:fldCharType="end"/>
-            </w:r>
-          </w:hyperlink>
-        </w:p>
-        <w:p>
-          <w:pPr>
-            <w:pStyle w:val="TOC1"/>
-            <w:tabs>
-              <w:tab w:val="right" w:leader="dot" w:pos="9016"/>
-            </w:tabs>
-            <w:rPr>
-              <w:rFonts w:eastAsiaTheme="minorEastAsia"/>
-              <w:noProof/>
-              <w:lang w:eastAsia="en-NZ"/>
-            </w:rPr>
-          </w:pPr>
-          <w:hyperlink w:anchor="_Toc457925815" w:history="1">
-            <w:r>
-              <w:rPr>
-                <w:rStyle w:val="Hyperlink"/>
-                <w:noProof/>
-              </w:rPr>
-              <w:t>Gantt Chart</w:t>
-            </w:r>
-            <w:r>
-              <w:rPr>
-                <w:noProof/>
-                <w:webHidden/>
-              </w:rPr>
-              <w:tab/>
-            </w:r>
-            <w:r>
-              <w:rPr>
-                <w:noProof/>
-                <w:webHidden/>
-              </w:rPr>
-              <w:fldChar w:fldCharType="begin"/>
-            </w:r>
-            <w:r>
-              <w:rPr>
-                <w:noProof/>
-                <w:webHidden/>
-              </w:rPr>
-              <w:instrText xml:space="preserve"> PAGEREF _Toc457925815 \h </w:instrText>
-            </w:r>
-            <w:r>
-              <w:rPr>
-                <w:noProof/>
-                <w:webHidden/>
-              </w:rPr>
-            </w:r>
-            <w:r>
-              <w:rPr>
-                <w:noProof/>
-                <w:webHidden/>
-              </w:rPr>
-              <w:fldChar w:fldCharType="separate"/>
-            </w:r>
-            <w:r>
-              <w:rPr>
-                <w:noProof/>
-                <w:webHidden/>
-              </w:rPr>
-              <w:t>10</w:t>
-            </w:r>
-            <w:r>
-              <w:rPr>
-                <w:noProof/>
-                <w:webHidden/>
-              </w:rPr>
-              <w:fldChar w:fldCharType="end"/>
-            </w:r>
-          </w:hyperlink>
-        </w:p>
-        <w:p>
           <w:r>
             <w:rPr>
               <w:b/>
@@ -3675,27 +3761,8 @@
           <w:ilvl w:val="0"/>
           <w:numId w:val="0"/>
         </w:numPr>
-        <w:sectPr>
-          <w:footerReference w:type="default" r:id="rId11"/>
-          <w:footerReference w:type="first" r:id="rId12"/>
-          <w:pgSz w:w="11906" w:h="16838" w:code="9"/>
-          <w:pgMar w:top="1440" w:right="1440" w:bottom="1440" w:left="1440" w:header="708" w:footer="737" w:gutter="0"/>
-          <w:pgNumType w:start="0"/>
-          <w:cols w:space="708"/>
-          <w:titlePg/>
-          <w:docGrid w:linePitch="360"/>
-        </w:sectPr>
-      </w:pPr>
-    </w:p>
-    <w:p>
-      <w:pPr>
-        <w:pStyle w:val="Heading1"/>
-        <w:numPr>
-          <w:ilvl w:val="0"/>
-          <w:numId w:val="0"/>
-        </w:numPr>
-      </w:pPr>
-      <w:bookmarkStart w:id="0" w:name="_Toc457925782"/>
+      </w:pPr>
+      <w:bookmarkStart w:id="0" w:name="_Toc457927205"/>
       <w:r>
         <w:lastRenderedPageBreak/>
         <w:t>Work Breakdown Structure</w:t>
@@ -3709,7 +3776,7 @@
           <w:lang w:eastAsia="en-NZ"/>
         </w:rPr>
         <w:drawing>
-          <wp:anchor distT="0" distB="0" distL="114300" distR="114300" simplePos="0" relativeHeight="251661312" behindDoc="0" locked="0" layoutInCell="1" allowOverlap="1" wp14:anchorId="777BC476" wp14:editId="622CCFA9">
+          <wp:anchor distT="0" distB="0" distL="114300" distR="114300" simplePos="0" relativeHeight="251661312" behindDoc="0" locked="0" layoutInCell="1" allowOverlap="1" wp14:anchorId="65FF55AB" wp14:editId="0F8661A2">
             <wp:simplePos x="0" y="0"/>
             <wp:positionH relativeFrom="margin">
               <wp:align>center</wp:align>
@@ -3793,7 +3860,7 @@
       <w:pPr>
         <w:pStyle w:val="Heading1"/>
       </w:pPr>
-      <w:bookmarkStart w:id="1" w:name="_Toc457925783"/>
+      <w:bookmarkStart w:id="1" w:name="_Toc457927206"/>
       <w:r>
         <w:t>List of Tasks</w:t>
       </w:r>
@@ -3804,7 +3871,7 @@
         <w:pStyle w:val="Heading2"/>
         <w:spacing w:before="0" w:line="240" w:lineRule="auto"/>
       </w:pPr>
-      <w:bookmarkStart w:id="2" w:name="_Toc457925784"/>
+      <w:bookmarkStart w:id="2" w:name="_Toc457927207"/>
       <w:r>
         <w:t>Analysis and Design</w:t>
       </w:r>
@@ -3814,7 +3881,7 @@
       <w:pPr>
         <w:pStyle w:val="Heading3"/>
       </w:pPr>
-      <w:bookmarkStart w:id="3" w:name="_Toc457925785"/>
+      <w:bookmarkStart w:id="3" w:name="_Toc457927208"/>
       <w:r>
         <w:t>Code layout/structure developed</w:t>
       </w:r>
@@ -3885,7 +3952,7 @@
         <w:pStyle w:val="Heading3"/>
         <w:spacing w:before="0" w:line="240" w:lineRule="auto"/>
       </w:pPr>
-      <w:bookmarkStart w:id="4" w:name="_Toc457925786"/>
+      <w:bookmarkStart w:id="4" w:name="_Toc457927209"/>
       <w:r>
         <w:t>Software architecture designed</w:t>
       </w:r>
@@ -3977,7 +4044,7 @@
         <w:pStyle w:val="Heading3"/>
         <w:spacing w:before="0" w:line="240" w:lineRule="auto"/>
       </w:pPr>
-      <w:bookmarkStart w:id="5" w:name="_Toc457925787"/>
+      <w:bookmarkStart w:id="5" w:name="_Toc457927210"/>
       <w:r>
         <w:t>Project plan created (10 days)</w:t>
       </w:r>
@@ -4126,7 +4193,7 @@
       <w:pPr>
         <w:pStyle w:val="Heading3"/>
       </w:pPr>
-      <w:bookmarkStart w:id="6" w:name="_Toc457925788"/>
+      <w:bookmarkStart w:id="6" w:name="_Toc457927211"/>
       <w:r>
         <w:t>Iterative development plan created</w:t>
       </w:r>
@@ -4203,7 +4270,7 @@
         <w:pStyle w:val="Heading2"/>
         <w:spacing w:before="0" w:line="240" w:lineRule="auto"/>
       </w:pPr>
-      <w:bookmarkStart w:id="7" w:name="_Toc457925789"/>
+      <w:bookmarkStart w:id="7" w:name="_Toc457927212"/>
       <w:r>
         <w:lastRenderedPageBreak/>
         <w:t>Code</w:t>
@@ -4215,7 +4282,7 @@
         <w:pStyle w:val="Heading3"/>
         <w:spacing w:before="0" w:line="240" w:lineRule="auto"/>
       </w:pPr>
-      <w:bookmarkStart w:id="8" w:name="_Toc457925790"/>
+      <w:bookmarkStart w:id="8" w:name="_Toc457927213"/>
       <w:r>
         <w:t>.dot file read as input</w:t>
       </w:r>
@@ -4299,7 +4366,7 @@
         <w:pStyle w:val="Heading3"/>
         <w:spacing w:before="0" w:line="240" w:lineRule="auto"/>
       </w:pPr>
-      <w:bookmarkStart w:id="9" w:name="_Toc457925791"/>
+      <w:bookmarkStart w:id="9" w:name="_Toc457927214"/>
       <w:r>
         <w:t>Options read as input from user (Final Milestone)</w:t>
       </w:r>
@@ -4383,7 +4450,7 @@
         <w:pStyle w:val="Heading3"/>
         <w:spacing w:before="0" w:line="240" w:lineRule="auto"/>
       </w:pPr>
-      <w:bookmarkStart w:id="10" w:name="_Toc457925792"/>
+      <w:bookmarkStart w:id="10" w:name="_Toc457927215"/>
       <w:r>
         <w:t>Input data converted into a DAG</w:t>
       </w:r>
@@ -4459,7 +4526,7 @@
       <w:pPr>
         <w:pStyle w:val="Heading3"/>
       </w:pPr>
-      <w:bookmarkStart w:id="11" w:name="_Toc457925793"/>
+      <w:bookmarkStart w:id="11" w:name="_Toc457927216"/>
       <w:r>
         <w:t>Output displayed</w:t>
       </w:r>
@@ -4549,7 +4616,7 @@
         <w:pStyle w:val="Heading3"/>
         <w:spacing w:before="0" w:line="240" w:lineRule="auto"/>
       </w:pPr>
-      <w:bookmarkStart w:id="12" w:name="_Toc457925794"/>
+      <w:bookmarkStart w:id="12" w:name="_Toc457927217"/>
       <w:r>
         <w:t>Algorithm implemented (First and Final Milestone)</w:t>
       </w:r>
@@ -4621,7 +4688,7 @@
         <w:pStyle w:val="Heading3"/>
         <w:spacing w:before="0" w:line="240" w:lineRule="auto"/>
       </w:pPr>
-      <w:bookmarkStart w:id="13" w:name="_Toc457925795"/>
+      <w:bookmarkStart w:id="13" w:name="_Toc457927218"/>
       <w:r>
         <w:lastRenderedPageBreak/>
         <w:t>Visualization implemented (Final Milestone)</w:t>
@@ -4693,7 +4760,7 @@
         <w:pStyle w:val="Heading3"/>
         <w:spacing w:before="0" w:line="240" w:lineRule="auto"/>
       </w:pPr>
-      <w:bookmarkStart w:id="14" w:name="_Toc457925796"/>
+      <w:bookmarkStart w:id="14" w:name="_Toc457927219"/>
       <w:r>
         <w:t>Algorithm parallelized (Final Milestone)</w:t>
       </w:r>
@@ -4758,7 +4825,7 @@
         <w:pStyle w:val="Heading3"/>
         <w:spacing w:before="0" w:line="240" w:lineRule="auto"/>
       </w:pPr>
-      <w:bookmarkStart w:id="15" w:name="_Toc457925797"/>
+      <w:bookmarkStart w:id="15" w:name="_Toc457927220"/>
       <w:r>
         <w:t>Code documented (</w:t>
       </w:r>
@@ -4841,7 +4908,7 @@
         <w:pStyle w:val="Heading2"/>
         <w:spacing w:before="0" w:line="240" w:lineRule="auto"/>
       </w:pPr>
-      <w:bookmarkStart w:id="16" w:name="_Toc457925798"/>
+      <w:bookmarkStart w:id="16" w:name="_Toc457927221"/>
       <w:r>
         <w:t>Testing and Bug Fixes</w:t>
       </w:r>
@@ -4855,7 +4922,7 @@
         <w:pStyle w:val="Heading3"/>
         <w:spacing w:before="0" w:line="240" w:lineRule="auto"/>
       </w:pPr>
-      <w:bookmarkStart w:id="17" w:name="_Toc457925799"/>
+      <w:bookmarkStart w:id="17" w:name="_Toc457927222"/>
       <w:r>
         <w:t>Valid Schedule assessed (First milestone)</w:t>
       </w:r>
@@ -4945,7 +5012,7 @@
         <w:pStyle w:val="Heading3"/>
         <w:spacing w:before="0" w:line="240" w:lineRule="auto"/>
       </w:pPr>
-      <w:bookmarkStart w:id="18" w:name="_Toc457925800"/>
+      <w:bookmarkStart w:id="18" w:name="_Toc457927223"/>
       <w:r>
         <w:t>Optimal schedule assessed (Final Milestone)</w:t>
       </w:r>
@@ -5035,7 +5102,7 @@
         <w:pStyle w:val="Heading3"/>
         <w:spacing w:before="0" w:line="240" w:lineRule="auto"/>
       </w:pPr>
-      <w:bookmarkStart w:id="19" w:name="_Toc457925801"/>
+      <w:bookmarkStart w:id="19" w:name="_Toc457927224"/>
       <w:r>
         <w:lastRenderedPageBreak/>
         <w:t>Sequential speed tested and optimized (Final Milestone)</w:t>
@@ -5113,7 +5180,7 @@
         <w:pStyle w:val="Heading3"/>
         <w:spacing w:before="0" w:line="240" w:lineRule="auto"/>
       </w:pPr>
-      <w:bookmarkStart w:id="20" w:name="_Toc457925802"/>
+      <w:bookmarkStart w:id="20" w:name="_Toc457927225"/>
       <w:r>
         <w:t>Parallelization speed tested and optimized (Final Milestone)</w:t>
       </w:r>
@@ -5190,7 +5257,7 @@
         <w:pStyle w:val="Heading3"/>
         <w:spacing w:before="0" w:line="240" w:lineRule="auto"/>
       </w:pPr>
-      <w:bookmarkStart w:id="21" w:name="_Toc457925803"/>
+      <w:bookmarkStart w:id="21" w:name="_Toc457927226"/>
       <w:r>
         <w:t>Live visualization tested</w:t>
       </w:r>
@@ -5267,7 +5334,7 @@
         <w:pStyle w:val="Heading2"/>
         <w:spacing w:before="0" w:line="240" w:lineRule="auto"/>
       </w:pPr>
-      <w:bookmarkStart w:id="22" w:name="_Toc457925804"/>
+      <w:bookmarkStart w:id="22" w:name="_Toc457927227"/>
       <w:r>
         <w:t>Project Management</w:t>
       </w:r>
@@ -5278,7 +5345,7 @@
         <w:pStyle w:val="Heading3"/>
         <w:spacing w:before="0" w:line="240" w:lineRule="auto"/>
       </w:pPr>
-      <w:bookmarkStart w:id="23" w:name="_Toc457925805"/>
+      <w:bookmarkStart w:id="23" w:name="_Toc457927228"/>
       <w:r>
         <w:t>GitHub</w:t>
       </w:r>
@@ -5304,8 +5371,6 @@
       <w:r>
         <w:t xml:space="preserve"> </w:t>
       </w:r>
-      <w:bookmarkStart w:id="24" w:name="_GoBack"/>
-      <w:bookmarkEnd w:id="24"/>
       <w:r>
         <w:t>.gitignore</w:t>
       </w:r>
@@ -5368,11 +5433,11 @@
         <w:pStyle w:val="Heading3"/>
         <w:spacing w:before="0" w:line="240" w:lineRule="auto"/>
       </w:pPr>
-      <w:bookmarkStart w:id="25" w:name="_Toc457925806"/>
+      <w:bookmarkStart w:id="24" w:name="_Toc457927229"/>
       <w:r>
         <w:t>Repository documented</w:t>
       </w:r>
-      <w:bookmarkEnd w:id="25"/>
+      <w:bookmarkEnd w:id="24"/>
     </w:p>
     <w:p>
       <w:pPr>
@@ -5457,11 +5522,11 @@
         <w:pStyle w:val="Heading3"/>
         <w:spacing w:before="0" w:line="240" w:lineRule="auto"/>
       </w:pPr>
-      <w:bookmarkStart w:id="26" w:name="_Toc457925807"/>
+      <w:bookmarkStart w:id="25" w:name="_Toc457927230"/>
       <w:r>
         <w:t>Team report created</w:t>
       </w:r>
-      <w:bookmarkEnd w:id="26"/>
+      <w:bookmarkEnd w:id="25"/>
     </w:p>
     <w:p>
       <w:pPr>
@@ -5534,12 +5599,12 @@
         <w:pStyle w:val="Heading3"/>
         <w:spacing w:before="0" w:line="240" w:lineRule="auto"/>
       </w:pPr>
-      <w:bookmarkStart w:id="27" w:name="_Toc457925808"/>
+      <w:bookmarkStart w:id="26" w:name="_Toc457927231"/>
       <w:r>
         <w:lastRenderedPageBreak/>
         <w:t>Individual peer evaluation completed</w:t>
       </w:r>
-      <w:bookmarkEnd w:id="27"/>
+      <w:bookmarkEnd w:id="26"/>
     </w:p>
     <w:p>
       <w:pPr>
@@ -5622,14 +5687,14 @@
           <w:rFonts w:eastAsiaTheme="minorHAnsi"/>
         </w:rPr>
       </w:pPr>
-      <w:bookmarkStart w:id="28" w:name="_Toc457925809"/>
+      <w:bookmarkStart w:id="27" w:name="_Toc457927232"/>
       <w:r>
         <w:rPr>
           <w:rFonts w:eastAsiaTheme="minorHAnsi"/>
         </w:rPr>
         <w:t>Third party software packaged</w:t>
       </w:r>
-      <w:bookmarkEnd w:id="28"/>
+      <w:bookmarkEnd w:id="27"/>
     </w:p>
     <w:p>
       <w:pPr>
@@ -5702,14 +5767,14 @@
           <w:rFonts w:eastAsiaTheme="minorHAnsi"/>
         </w:rPr>
       </w:pPr>
-      <w:bookmarkStart w:id="29" w:name="_Toc457925810"/>
+      <w:bookmarkStart w:id="28" w:name="_Toc457927233"/>
       <w:r>
         <w:rPr>
           <w:rFonts w:eastAsiaTheme="minorHAnsi"/>
         </w:rPr>
         <w:t>Third party software documented</w:t>
       </w:r>
-      <w:bookmarkEnd w:id="29"/>
+      <w:bookmarkEnd w:id="28"/>
     </w:p>
     <w:p>
       <w:pPr>
@@ -5790,7 +5855,7 @@
           <w:docGrid w:linePitch="360"/>
         </w:sectPr>
       </w:pPr>
-      <w:bookmarkStart w:id="30" w:name="_Toc457925811"/>
+      <w:bookmarkStart w:id="29" w:name="_Toc457927234"/>
       <w:r>
         <w:rPr>
           <w:noProof/>
@@ -5798,7 +5863,7 @@
         </w:rPr>
         <w:lastRenderedPageBreak/>
         <w:drawing>
-          <wp:anchor distT="0" distB="0" distL="114300" distR="114300" simplePos="0" relativeHeight="251665408" behindDoc="0" locked="0" layoutInCell="1" allowOverlap="1" wp14:anchorId="6C277CB4" wp14:editId="41E7FE53">
+          <wp:anchor distT="0" distB="0" distL="114300" distR="114300" simplePos="0" relativeHeight="251665408" behindDoc="0" locked="0" layoutInCell="1" allowOverlap="1" wp14:anchorId="315C3588" wp14:editId="397E664B">
             <wp:simplePos x="0" y="0"/>
             <wp:positionH relativeFrom="margin">
               <wp:align>center</wp:align>
@@ -5863,7 +5928,7 @@
       <w:r>
         <w:t>Project Network</w:t>
       </w:r>
-      <w:bookmarkEnd w:id="30"/>
+      <w:bookmarkEnd w:id="29"/>
     </w:p>
     <w:p>
       <w:pPr>
@@ -5873,13 +5938,14 @@
           <w:numId w:val="0"/>
         </w:numPr>
       </w:pPr>
-      <w:bookmarkStart w:id="31" w:name="_Toc457925812"/>
+      <w:bookmarkStart w:id="30" w:name="_Toc457927235"/>
       <w:r>
         <w:lastRenderedPageBreak/>
         <w:t>Critical path</w:t>
       </w:r>
-      <w:bookmarkEnd w:id="31"/>
-    </w:p>
+      <w:bookmarkEnd w:id="30"/>
+    </w:p>
+    <w:bookmarkStart w:id="31" w:name="_Toc457927236"/>
     <w:p>
       <w:pPr>
         <w:pStyle w:val="Heading2"/>
@@ -5897,7 +5963,7 @@
         <mc:AlternateContent>
           <mc:Choice Requires="wpg">
             <w:drawing>
-              <wp:anchor distT="0" distB="0" distL="114300" distR="114300" simplePos="0" relativeHeight="251684864" behindDoc="0" locked="0" layoutInCell="1" allowOverlap="1" wp14:anchorId="7C149695" wp14:editId="3CE1C991">
+              <wp:anchor distT="0" distB="0" distL="114300" distR="114300" simplePos="0" relativeHeight="251684864" behindDoc="0" locked="0" layoutInCell="1" allowOverlap="1" wp14:anchorId="41271474" wp14:editId="13486B61">
                 <wp:simplePos x="0" y="0"/>
                 <wp:positionH relativeFrom="column">
                   <wp:posOffset>1465522</wp:posOffset>
@@ -6369,11 +6435,9 @@
         </mc:AlternateContent>
       </w:r>
       <w:r>
-        <w:t>Project Network</w:t>
-      </w:r>
-      <w:r>
-        <w:t xml:space="preserve"> critical path</w:t>
-      </w:r>
+        <w:t>Project Network critical path</w:t>
+      </w:r>
+      <w:bookmarkEnd w:id="31"/>
     </w:p>
     <w:p>
       <w:pPr>
@@ -6401,15 +6465,15 @@
         </w:numPr>
         <w:ind w:left="576" w:hanging="576"/>
       </w:pPr>
-      <w:bookmarkStart w:id="32" w:name="_Toc457925814"/>
+      <w:bookmarkStart w:id="32" w:name="_Toc457927237"/>
       <w:r>
         <w:lastRenderedPageBreak/>
         <w:t>Longest path</w:t>
       </w:r>
+      <w:r>
+        <w:t xml:space="preserve"> assessment</w:t>
+      </w:r>
       <w:bookmarkEnd w:id="32"/>
-      <w:r>
-        <w:t xml:space="preserve"> assessment</w:t>
-      </w:r>
     </w:p>
     <w:p>
       <w:pPr>
@@ -6491,9 +6555,11 @@
         </w:numPr>
         <w:ind w:left="576" w:hanging="576"/>
       </w:pPr>
+      <w:bookmarkStart w:id="33" w:name="_Toc457927238"/>
       <w:r>
         <w:t>Working</w:t>
       </w:r>
+      <w:bookmarkEnd w:id="33"/>
     </w:p>
     <w:p>
       <w:pPr>
@@ -6508,19 +6574,7 @@
         <w:spacing w:after="0"/>
       </w:pPr>
       <w:r>
-        <w:t>[</w:t>
-      </w:r>
-      <w:r>
-        <w:t>Repository documented</w:t>
-      </w:r>
-      <w:r>
-        <w:t xml:space="preserve">, </w:t>
-      </w:r>
-      <w:r>
-        <w:t>1</w:t>
-      </w:r>
-      <w:r>
-        <w:t xml:space="preserve"> days]</w:t>
+        <w:t>[Repository documented, 1 days]</w:t>
       </w:r>
     </w:p>
     <w:p>
@@ -6528,19 +6582,7 @@
         <w:spacing w:after="0"/>
       </w:pPr>
       <w:r>
-        <w:t>[</w:t>
-      </w:r>
-      <w:r>
-        <w:t>Iterative development plan created</w:t>
-      </w:r>
-      <w:r>
-        <w:t xml:space="preserve">, </w:t>
-      </w:r>
-      <w:r>
-        <w:t>1</w:t>
-      </w:r>
-      <w:r>
-        <w:t xml:space="preserve"> days]</w:t>
+        <w:t>[Iterative development plan created, 1 days]</w:t>
       </w:r>
     </w:p>
     <w:p>
@@ -6548,19 +6590,7 @@
         <w:spacing w:after="0"/>
       </w:pPr>
       <w:r>
-        <w:t>[</w:t>
-      </w:r>
-      <w:r>
-        <w:t>Software architecture designed</w:t>
-      </w:r>
-      <w:r>
-        <w:t xml:space="preserve">, </w:t>
-      </w:r>
-      <w:r>
-        <w:t>2</w:t>
-      </w:r>
-      <w:r>
-        <w:t xml:space="preserve"> days]</w:t>
+        <w:t>[Software architecture designed, 2 days]</w:t>
       </w:r>
     </w:p>
     <w:p>
@@ -6568,19 +6598,7 @@
         <w:spacing w:after="0"/>
       </w:pPr>
       <w:r>
-        <w:t>[</w:t>
-      </w:r>
-      <w:r>
-        <w:t>Options read as input from user</w:t>
-      </w:r>
-      <w:r>
-        <w:t xml:space="preserve">, </w:t>
-      </w:r>
-      <w:r>
-        <w:t>0.0833</w:t>
-      </w:r>
-      <w:r>
-        <w:t xml:space="preserve"> days]</w:t>
+        <w:t>[Options read as input from user, 0.0833 days]</w:t>
       </w:r>
     </w:p>
     <w:p>
@@ -6588,19 +6606,7 @@
         <w:spacing w:after="0"/>
       </w:pPr>
       <w:r>
-        <w:t>[</w:t>
-      </w:r>
-      <w:r>
-        <w:t>Input data converted into DAG</w:t>
-      </w:r>
-      <w:r>
-        <w:t xml:space="preserve">, </w:t>
-      </w:r>
-      <w:r>
-        <w:t>0.208</w:t>
-      </w:r>
-      <w:r>
-        <w:t xml:space="preserve"> days]</w:t>
+        <w:t>[Input data converted into DAG, 0.208 days]</w:t>
       </w:r>
     </w:p>
     <w:p>
@@ -6608,19 +6614,7 @@
         <w:spacing w:after="0"/>
       </w:pPr>
       <w:r>
-        <w:t>[</w:t>
-      </w:r>
-      <w:r>
-        <w:t>Output displayed</w:t>
-      </w:r>
-      <w:r>
-        <w:t xml:space="preserve">, </w:t>
-      </w:r>
-      <w:r>
-        <w:t>0.0833</w:t>
-      </w:r>
-      <w:r>
-        <w:t xml:space="preserve"> days]</w:t>
+        <w:t>[Output displayed, 0.0833 days]</w:t>
       </w:r>
     </w:p>
     <w:p>
@@ -6628,19 +6622,7 @@
         <w:spacing w:after="0"/>
       </w:pPr>
       <w:r>
-        <w:t>[</w:t>
-      </w:r>
-      <w:r>
-        <w:t>Algorithm implemented</w:t>
-      </w:r>
-      <w:r>
-        <w:t xml:space="preserve">, </w:t>
-      </w:r>
-      <w:r>
-        <w:t>4</w:t>
-      </w:r>
-      <w:r>
-        <w:t xml:space="preserve"> days]</w:t>
+        <w:t>[Algorithm implemented, 4 days]</w:t>
       </w:r>
     </w:p>
     <w:p>
@@ -6648,19 +6630,7 @@
         <w:spacing w:after="0"/>
       </w:pPr>
       <w:r>
-        <w:t>[</w:t>
-      </w:r>
-      <w:r>
-        <w:t>Algorithm parallelized</w:t>
-      </w:r>
-      <w:r>
-        <w:t xml:space="preserve">, </w:t>
-      </w:r>
-      <w:r>
-        <w:t>6</w:t>
-      </w:r>
-      <w:r>
-        <w:t xml:space="preserve"> days]</w:t>
+        <w:t>[Algorithm parallelized, 6 days]</w:t>
       </w:r>
     </w:p>
     <w:p>
@@ -6668,19 +6638,7 @@
         <w:spacing w:after="0"/>
       </w:pPr>
       <w:r>
-        <w:t>[</w:t>
-      </w:r>
-      <w:r>
-        <w:t>Parallelization speed tested and optimised</w:t>
-      </w:r>
-      <w:r>
-        <w:t xml:space="preserve">, </w:t>
-      </w:r>
-      <w:r>
-        <w:t>2</w:t>
-      </w:r>
-      <w:r>
-        <w:t xml:space="preserve"> days]</w:t>
+        <w:t>[Parallelization speed tested and optimised, 2 days]</w:t>
       </w:r>
     </w:p>
     <w:p>
@@ -6688,19 +6646,7 @@
         <w:spacing w:after="0"/>
       </w:pPr>
       <w:r>
-        <w:t>[</w:t>
-      </w:r>
-      <w:r>
-        <w:t>Code documented</w:t>
-      </w:r>
-      <w:r>
-        <w:t xml:space="preserve">, </w:t>
-      </w:r>
-      <w:r>
-        <w:t>1</w:t>
-      </w:r>
-      <w:r>
-        <w:t xml:space="preserve"> days]</w:t>
+        <w:t>[Code documented, 1 days]</w:t>
       </w:r>
     </w:p>
     <w:p>
@@ -6708,19 +6654,7 @@
         <w:spacing w:after="0"/>
       </w:pPr>
       <w:r>
-        <w:t>[</w:t>
-      </w:r>
-      <w:r>
-        <w:t>Documentation of use of third party libraries,</w:t>
-      </w:r>
-      <w:r>
-        <w:t xml:space="preserve"> </w:t>
-      </w:r>
-      <w:r>
-        <w:t>1</w:t>
-      </w:r>
-      <w:r>
-        <w:t xml:space="preserve"> days]</w:t>
+        <w:t>[Documentation of use of third party libraries, 1 days]</w:t>
       </w:r>
     </w:p>
     <w:p>
@@ -6728,19 +6662,7 @@
         <w:spacing w:after="0"/>
       </w:pPr>
       <w:r>
-        <w:t>[</w:t>
-      </w:r>
-      <w:r>
-        <w:t>Third party software packaged</w:t>
-      </w:r>
-      <w:r>
-        <w:t xml:space="preserve">, </w:t>
-      </w:r>
-      <w:r>
-        <w:t>0.167</w:t>
-      </w:r>
-      <w:r>
-        <w:t xml:space="preserve"> days]</w:t>
+        <w:t>[Third party software packaged, 0.167 days]</w:t>
       </w:r>
     </w:p>
     <w:p>
@@ -6748,19 +6670,7 @@
         <w:spacing w:after="0"/>
       </w:pPr>
       <w:r>
-        <w:t>[</w:t>
-      </w:r>
-      <w:r>
-        <w:t>Team report created</w:t>
-      </w:r>
-      <w:r>
-        <w:t xml:space="preserve">, </w:t>
-      </w:r>
-      <w:r>
-        <w:t>4</w:t>
-      </w:r>
-      <w:r>
-        <w:t xml:space="preserve"> days]</w:t>
+        <w:t>[Team report created, 4 days]</w:t>
       </w:r>
     </w:p>
     <w:p>
@@ -6768,19 +6678,7 @@
         <w:spacing w:after="0"/>
       </w:pPr>
       <w:r>
-        <w:t>[</w:t>
-      </w:r>
-      <w:r>
-        <w:t>Individual peer evaluation completed</w:t>
-      </w:r>
-      <w:r>
-        <w:t xml:space="preserve">, </w:t>
-      </w:r>
-      <w:r>
-        <w:t>0.0417</w:t>
-      </w:r>
-      <w:r>
-        <w:t xml:space="preserve"> days]</w:t>
+        <w:t>[Individual peer evaluation completed, 0.0417 days]</w:t>
       </w:r>
     </w:p>
     <w:p>
@@ -6832,11 +6730,11 @@
       <w:pPr>
         <w:pStyle w:val="Heading1"/>
       </w:pPr>
-      <w:bookmarkStart w:id="33" w:name="_Toc457925815"/>
+      <w:bookmarkStart w:id="34" w:name="_Toc457927239"/>
       <w:r>
         <w:t>Gantt Chart</w:t>
       </w:r>
-      <w:bookmarkEnd w:id="33"/>
+      <w:bookmarkEnd w:id="34"/>
     </w:p>
     <w:p>
       <w:r>
@@ -6911,7 +6809,10 @@
         </w:drawing>
       </w:r>
     </w:p>
-    <w:p/>
+    <w:p>
+      <w:bookmarkStart w:id="35" w:name="_GoBack"/>
+      <w:bookmarkEnd w:id="35"/>
+    </w:p>
     <w:sectPr>
       <w:pgSz w:w="23808" w:h="16840" w:orient="landscape" w:code="8"/>
       <w:pgMar w:top="1440" w:right="1440" w:bottom="1440" w:left="1440" w:header="709" w:footer="709" w:gutter="0"/>
@@ -6986,7 +6887,7 @@
           <w:rPr>
             <w:noProof/>
           </w:rPr>
-          <w:t>5</w:t>
+          <w:t>6</w:t>
         </w:r>
         <w:r>
           <w:rPr>
@@ -7053,7 +6954,7 @@
           <w:rPr>
             <w:noProof/>
           </w:rPr>
-          <w:t>10</w:t>
+          <w:t>7</w:t>
         </w:r>
         <w:r>
           <w:rPr>
@@ -11632,7 +11533,7 @@
 </file>
 
 <file path=customXml/itemProps2.xml><?xml version="1.0" encoding="utf-8"?>
-<ds:datastoreItem xmlns:ds="http://schemas.openxmlformats.org/officeDocument/2006/customXml" ds:itemID="{0FE9E3C9-B4AA-4042-9F64-CFC1587EF5D6}">
+<ds:datastoreItem xmlns:ds="http://schemas.openxmlformats.org/officeDocument/2006/customXml" ds:itemID="{F075F540-0881-45EF-AD4A-0F63C6EFB08E}">
   <ds:schemaRefs>
     <ds:schemaRef ds:uri="http://schemas.openxmlformats.org/officeDocument/2006/bibliography"/>
   </ds:schemaRefs>

</xml_diff>